<commit_message>
Fix typos, light edits
</commit_message>
<xml_diff>
--- a/Privacy/Privacy.docx
+++ b/Privacy/Privacy.docx
@@ -3200,13 +3200,7 @@
         <w:t xml:space="preserve"> </w:t>
       </w:r>
       <w:r>
-        <w:t xml:space="preserve">him. This would strip people who had done bad things of any legal</w:t>
-      </w:r>
-      <w:r>
-        <w:t xml:space="preserve"> </w:t>
-      </w:r>
-      <w:r>
-        <w:t xml:space="preserve">protection against being defamed; they would be defamation outlaws. The</w:t>
+        <w:t xml:space="preserve">him. This would strip people who had done bad things of any legal protection against being defamed; they would be defamation outlaws. The</w:t>
       </w:r>
       <w:r>
         <w:t xml:space="preserve"> </w:t>
@@ -3337,7 +3331,7 @@
           <w:rPr>
             <w:rStyle w:val="Hyperlink"/>
           </w:rPr>
-          <w:t xml:space="preserve">126 Ill.App.3d 129, 81 Ill.</w:t>
+          <w:t xml:space="preserve">466 N.E.2d 1218, 1220</w:t>
         </w:r>
         <w:r>
           <w:rPr>
@@ -3349,7 +3343,109 @@
           <w:rPr>
             <w:rStyle w:val="Hyperlink"/>
           </w:rPr>
-          <w:t xml:space="preserve">Dec. 416, 418, 466 N.E.2d 1218, 1220</w:t>
+          <w:t xml:space="preserve">(Ill. Ct. App. 1984),</w:t>
+        </w:r>
+      </w:hyperlink>
+      <w:r>
+        <w:t xml:space="preserve"> </w:t>
+      </w:r>
+      <w:r>
+        <w:t xml:space="preserve">the alleged falsehoods were merely illustrations of undoubted truths</w:t>
+      </w:r>
+      <w:r>
+        <w:t xml:space="preserve"> </w:t>
+      </w:r>
+      <w:r>
+        <w:t xml:space="preserve">about Luther Haynes’s character at the time, illustrations that even if</w:t>
+      </w:r>
+      <w:r>
+        <w:t xml:space="preserve"> </w:t>
+      </w:r>
+      <w:r>
+        <w:t xml:space="preserve">false in detail conveyed an accurate impression. They were therefore</w:t>
+      </w:r>
+      <w:r>
+        <w:t xml:space="preserve"> </w:t>
+      </w:r>
+      <w:r>
+        <w:t xml:space="preserve">substantially true within the meaning which this term must bear to make</w:t>
+      </w:r>
+      <w:r>
+        <w:t xml:space="preserve"> </w:t>
+      </w:r>
+      <w:r>
+        <w:t xml:space="preserve">sense of the cases.</w:t>
+      </w:r>
+    </w:p>
+    <w:p>
+      <w:pPr>
+        <w:pStyle w:val="Heading3"/>
+      </w:pPr>
+      <w:bookmarkStart w:id="58" w:name="invasion-of-privacy-1"/>
+      <w:r>
+        <w:t xml:space="preserve">Invasion of Privacy</w:t>
+      </w:r>
+      <w:bookmarkEnd w:id="58"/>
+    </w:p>
+    <w:p>
+      <w:pPr>
+        <w:pStyle w:val="FirstParagraph"/>
+      </w:pPr>
+      <w:r>
+        <w:t xml:space="preserve">The major claim in the complaint, and the focus of the appeal, is not</w:t>
+      </w:r>
+      <w:r>
+        <w:t xml:space="preserve"> </w:t>
+      </w:r>
+      <w:r>
+        <w:t xml:space="preserve">defamation, however; it is invasion of the right of privacy. In tort law</w:t>
+      </w:r>
+      <w:r>
+        <w:t xml:space="preserve"> </w:t>
+      </w:r>
+      <w:r>
+        <w:t xml:space="preserve">the term</w:t>
+      </w:r>
+      <w:r>
+        <w:t xml:space="preserve"> </w:t>
+      </w:r>
+      <w:r>
+        <w:t xml:space="preserve">“</w:t>
+      </w:r>
+      <w:r>
+        <w:t xml:space="preserve">right of privacy</w:t>
+      </w:r>
+      <w:r>
+        <w:t xml:space="preserve">”</w:t>
+      </w:r>
+      <w:r>
+        <w:t xml:space="preserve"> </w:t>
+      </w:r>
+      <w:r>
+        <w:t xml:space="preserve">covers several distinct wrongs. Using a</w:t>
+      </w:r>
+      <w:r>
+        <w:t xml:space="preserve"> </w:t>
+      </w:r>
+      <w:r>
+        <w:t xml:space="preserve">celebrity’s (or other person’s) name or picture in advertising without</w:t>
+      </w:r>
+      <w:r>
+        <w:t xml:space="preserve"> </w:t>
+      </w:r>
+      <w:r>
+        <w:t xml:space="preserve">his consent.</w:t>
+      </w:r>
+      <w:r>
+        <w:t xml:space="preserve"> </w:t>
+      </w:r>
+      <w:hyperlink r:id="rId59">
+        <w:r>
+          <w:rPr>
+            <w:i/>
+            <w:rStyle w:val="Hyperlink"/>
+          </w:rPr>
+          <w:t xml:space="preserve">Carson v. Here’s Johnny Portable Toilets, Inc.,</w:t>
         </w:r>
         <w:r>
           <w:rPr>
@@ -3361,121 +3457,48 @@
           <w:rPr>
             <w:rStyle w:val="Hyperlink"/>
           </w:rPr>
-          <w:t xml:space="preserve">(1984),</w:t>
+          <w:t xml:space="preserve">(6th</w:t>
+        </w:r>
+        <w:r>
+          <w:rPr>
+            <w:rStyle w:val="Hyperlink"/>
+          </w:rPr>
+          <w:t xml:space="preserve"> </w:t>
+        </w:r>
+        <w:r>
+          <w:rPr>
+            <w:rStyle w:val="Hyperlink"/>
+          </w:rPr>
+          <w:t xml:space="preserve">Cir. 1983)</w:t>
         </w:r>
       </w:hyperlink>
       <w:r>
-        <w:t xml:space="preserve"> </w:t>
-      </w:r>
-      <w:r>
-        <w:t xml:space="preserve">the alleged falsehoods were merely illustrations of undoubted truths</w:t>
-      </w:r>
-      <w:r>
-        <w:t xml:space="preserve"> </w:t>
-      </w:r>
-      <w:r>
-        <w:t xml:space="preserve">about Luther Haynes’s character at the time, illustrations that even if</w:t>
-      </w:r>
-      <w:r>
-        <w:t xml:space="preserve"> </w:t>
-      </w:r>
-      <w:r>
-        <w:t xml:space="preserve">false in detail conveyed an accurate impression. They were therefore</w:t>
-      </w:r>
-      <w:r>
-        <w:t xml:space="preserve"> </w:t>
-      </w:r>
-      <w:r>
-        <w:t xml:space="preserve">substantially true within the meaning which this term must bear to make</w:t>
-      </w:r>
-      <w:r>
-        <w:t xml:space="preserve"> </w:t>
-      </w:r>
-      <w:r>
-        <w:t xml:space="preserve">sense of the cases.</w:t>
-      </w:r>
-    </w:p>
-    <w:p>
-      <w:pPr>
-        <w:pStyle w:val="Heading3"/>
-      </w:pPr>
-      <w:bookmarkStart w:id="58" w:name="invasion-of-privacy-1"/>
-      <w:r>
-        <w:t xml:space="preserve">Invasion of Privacy</w:t>
-      </w:r>
-      <w:bookmarkEnd w:id="58"/>
-    </w:p>
-    <w:p>
-      <w:pPr>
-        <w:pStyle w:val="FirstParagraph"/>
-      </w:pPr>
-      <w:r>
-        <w:t xml:space="preserve">The major claim in the complaint, and the focus of the appeal, is not</w:t>
-      </w:r>
-      <w:r>
-        <w:t xml:space="preserve"> </w:t>
-      </w:r>
-      <w:r>
-        <w:t xml:space="preserve">defamation, however; it is invasion of the right of privacy. In tort law</w:t>
-      </w:r>
-      <w:r>
-        <w:t xml:space="preserve"> </w:t>
-      </w:r>
-      <w:r>
-        <w:t xml:space="preserve">the term</w:t>
-      </w:r>
-      <w:r>
-        <w:t xml:space="preserve"> </w:t>
-      </w:r>
-      <w:r>
-        <w:t xml:space="preserve">“</w:t>
-      </w:r>
-      <w:r>
-        <w:t xml:space="preserve">right of privacy</w:t>
-      </w:r>
-      <w:r>
-        <w:t xml:space="preserve">”</w:t>
-      </w:r>
-      <w:r>
-        <w:t xml:space="preserve"> </w:t>
-      </w:r>
-      <w:r>
-        <w:t xml:space="preserve">covers several distinct wrongs. Using a</w:t>
-      </w:r>
-      <w:r>
-        <w:t xml:space="preserve"> </w:t>
-      </w:r>
-      <w:r>
-        <w:t xml:space="preserve">celebrity’s (or other person’s) name or picture in advertising without</w:t>
-      </w:r>
-      <w:r>
-        <w:t xml:space="preserve"> </w:t>
-      </w:r>
-      <w:r>
-        <w:t xml:space="preserve">his consent.</w:t>
-      </w:r>
-      <w:r>
-        <w:t xml:space="preserve"> </w:t>
-      </w:r>
-      <w:hyperlink r:id="rId59">
+        <w:t xml:space="preserve">;</w:t>
+      </w:r>
+      <w:r>
+        <w:t xml:space="preserve"> </w:t>
+      </w:r>
+      <w:hyperlink r:id="rId60">
         <w:r>
           <w:rPr>
             <w:i/>
             <w:rStyle w:val="Hyperlink"/>
           </w:rPr>
-          <w:t xml:space="preserve">Carson v. Here’s Johnny Portable Toilets, Inc.,</w:t>
-        </w:r>
-        <w:r>
-          <w:rPr>
+          <w:t xml:space="preserve">Martin Luther King, Jr., Center for Social Change, Inc. v. American</w:t>
+        </w:r>
+        <w:r>
+          <w:rPr>
+            <w:i/>
             <w:rStyle w:val="Hyperlink"/>
           </w:rPr>
           <w:t xml:space="preserve"> </w:t>
         </w:r>
         <w:r>
           <w:rPr>
-            <w:rStyle w:val="Hyperlink"/>
-          </w:rPr>
-          <w:t xml:space="preserve">(6th</w:t>
+            <w:i/>
+            <w:rStyle w:val="Hyperlink"/>
+          </w:rPr>
+          <w:t xml:space="preserve">Heritage Products, Inc.,</w:t>
         </w:r>
         <w:r>
           <w:rPr>
@@ -3487,7 +3510,7 @@
           <w:rPr>
             <w:rStyle w:val="Hyperlink"/>
           </w:rPr>
-          <w:t xml:space="preserve">Cir. 1983)</w:t>
+          <w:t xml:space="preserve">(GA 1982)</w:t>
         </w:r>
       </w:hyperlink>
       <w:r>
@@ -3496,96 +3519,55 @@
       <w:r>
         <w:t xml:space="preserve"> </w:t>
       </w:r>
-      <w:hyperlink r:id="rId60">
+      <w:hyperlink r:id="rId61">
         <w:r>
           <w:rPr>
             <w:i/>
             <w:rStyle w:val="Hyperlink"/>
           </w:rPr>
-          <w:t xml:space="preserve">Martin Luther King, Jr., Center for Social Change, Inc. v. American</w:t>
-        </w:r>
+          <w:t xml:space="preserve">Haelan Laboratories v. Topps Chewing Gum</w:t>
+        </w:r>
+        <w:r>
+          <w:rPr>
+            <w:rStyle w:val="Hyperlink"/>
+          </w:rPr>
+          <w:t xml:space="preserve"> </w:t>
+        </w:r>
+        <w:r>
+          <w:rPr>
+            <w:rStyle w:val="Hyperlink"/>
+          </w:rPr>
+          <w:t xml:space="preserve">(2d Cir. 1953)</w:t>
+        </w:r>
+      </w:hyperlink>
+      <w:r>
+        <w:t xml:space="preserve">;</w:t>
+      </w:r>
+      <w:r>
+        <w:t xml:space="preserve"> </w:t>
+      </w:r>
+      <w:hyperlink r:id="rId62">
         <w:r>
           <w:rPr>
             <w:i/>
             <w:rStyle w:val="Hyperlink"/>
           </w:rPr>
+          <w:t xml:space="preserve">Douglass v. Hustler Magazine, Inc.</w:t>
+        </w:r>
+        <w:r>
+          <w:rPr>
+            <w:rStyle w:val="Hyperlink"/>
+          </w:rPr>
           <w:t xml:space="preserve"> </w:t>
         </w:r>
         <w:r>
           <w:rPr>
-            <w:i/>
-            <w:rStyle w:val="Hyperlink"/>
-          </w:rPr>
-          <w:t xml:space="preserve">Heritage Products, Inc.,</w:t>
-        </w:r>
-        <w:r>
-          <w:rPr>
-            <w:rStyle w:val="Hyperlink"/>
-          </w:rPr>
-          <w:t xml:space="preserve"> </w:t>
-        </w:r>
-        <w:r>
-          <w:rPr>
-            <w:rStyle w:val="Hyperlink"/>
-          </w:rPr>
-          <w:t xml:space="preserve">(GA 1982)</w:t>
+            <w:rStyle w:val="Hyperlink"/>
+          </w:rPr>
+          <w:t xml:space="preserve">(7th Cir. 1985)</w:t>
         </w:r>
       </w:hyperlink>
       <w:r>
-        <w:t xml:space="preserve">;</w:t>
-      </w:r>
-      <w:r>
-        <w:t xml:space="preserve"> </w:t>
-      </w:r>
-      <w:hyperlink r:id="rId61">
-        <w:r>
-          <w:rPr>
-            <w:i/>
-            <w:rStyle w:val="Hyperlink"/>
-          </w:rPr>
-          <w:t xml:space="preserve">Haelan Laboratories v. Topps Chewing Gum</w:t>
-        </w:r>
-        <w:r>
-          <w:rPr>
-            <w:rStyle w:val="Hyperlink"/>
-          </w:rPr>
-          <w:t xml:space="preserve"> </w:t>
-        </w:r>
-        <w:r>
-          <w:rPr>
-            <w:rStyle w:val="Hyperlink"/>
-          </w:rPr>
-          <w:t xml:space="preserve">(2d Cir. 1953)</w:t>
-        </w:r>
-      </w:hyperlink>
-      <w:r>
-        <w:t xml:space="preserve">;</w:t>
-      </w:r>
-      <w:r>
-        <w:t xml:space="preserve"> </w:t>
-      </w:r>
-      <w:hyperlink r:id="rId62">
-        <w:r>
-          <w:rPr>
-            <w:i/>
-            <w:rStyle w:val="Hyperlink"/>
-          </w:rPr>
-          <w:t xml:space="preserve">Douglass v. Hustler Magazine, Inc.</w:t>
-        </w:r>
-        <w:r>
-          <w:rPr>
-            <w:rStyle w:val="Hyperlink"/>
-          </w:rPr>
-          <w:t xml:space="preserve"> </w:t>
-        </w:r>
-        <w:r>
-          <w:rPr>
-            <w:rStyle w:val="Hyperlink"/>
-          </w:rPr>
-          <w:t xml:space="preserve">(7th Cir. 1985)</w:t>
-        </w:r>
-      </w:hyperlink>
-      <w:r>
         <w:t xml:space="preserve">.</w:t>
       </w:r>
       <w:r>
@@ -3598,19 +3580,7 @@
         <w:t xml:space="preserve"> </w:t>
       </w:r>
       <w:r>
-        <w:t xml:space="preserve">[</w:t>
-      </w:r>
-      <w:r>
-        <w:rPr>
-          <w:i/>
-        </w:rPr>
-        <w:t xml:space="preserve">De May v. Roberts</w:t>
-      </w:r>
-      <w:r>
-        <w:t xml:space="preserve"> </w:t>
-      </w:r>
-      <w:r>
-        <w:t xml:space="preserve">(MI 1881)] (many citations omitted);</w:t>
+        <w:t xml:space="preserve">(many citations omitted).</w:t>
       </w:r>
     </w:p>
     <w:p>
@@ -4251,7 +4221,7 @@
             <w:i/>
             <w:rStyle w:val="Hyperlink"/>
           </w:rPr>
-          <w:t xml:space="preserve">Leidholdt v. L.F.P. Inc., supra,</w:t>
+          <w:t xml:space="preserve">Leidholdt v. L.F.P. Inc., supra</w:t>
         </w:r>
       </w:hyperlink>
       <w:r>
@@ -6562,7 +6532,7 @@
     </w:lvl>
   </w:abstractNum>
   <w:abstractNum w:abstractNumId="990">
-    <w:nsid w:val="6a0a7a8b"/>
+    <w:nsid w:val="5337a724"/>
     <w:multiLevelType w:val="multilevel"/>
     <w:lvl w:ilvl="0">
       <w:numFmt w:val="bullet"/>
@@ -6665,7 +6635,7 @@
     </w:lvl>
   </w:abstractNum>
   <w:abstractNum w:abstractNumId="99411">
-    <w:nsid w:val="d5685610"/>
+    <w:nsid w:val="be9582a8"/>
     <w:multiLevelType w:val="multilevel"/>
     <w:lvl w:ilvl="0">
       <w:start w:val="1"/>
@@ -6777,7 +6747,7 @@
     </w:lvl>
   </w:abstractNum>
   <w:abstractNum w:abstractNumId="991">
-    <w:nsid w:val="9a5b5e2d"/>
+    <w:nsid w:val="13888a70"/>
     <w:multiLevelType w:val="multilevel"/>
     <w:lvl w:ilvl="0">
       <w:numFmt w:val="bullet"/>
@@ -6880,7 +6850,7 @@
     </w:lvl>
   </w:abstractNum>
   <w:abstractNum w:abstractNumId="99731">
-    <w:nsid w:val="e2175586"/>
+    <w:nsid w:val="cb44821e"/>
     <w:multiLevelType w:val="multilevel"/>
     <w:lvl w:ilvl="0">
       <w:start w:val="1"/>

</xml_diff>